<commit_message>
Second draft with additional use case diagrams covering the rest of the system
</commit_message>
<xml_diff>
--- a/docs/Task2.1.docx
+++ b/docs/Task2.1.docx
@@ -19,10 +19,10 @@
       </w:pPr>
       <w:r>
         <w:drawing>
-          <wp:inline wp14:editId="53979429" wp14:anchorId="4551E647">
-            <wp:extent cx="4572000" cy="2562225"/>
+          <wp:inline wp14:editId="0C42260D" wp14:anchorId="5C350668">
+            <wp:extent cx="4572000" cy="2571750"/>
             <wp:effectExtent l="0" t="0" r="0" b="0"/>
-            <wp:docPr id="1654096848" name="" title=""/>
+            <wp:docPr id="41650457" name="" title=""/>
             <wp:cNvGraphicFramePr>
               <a:graphicFrameLocks noChangeAspect="1"/>
             </wp:cNvGraphicFramePr>
@@ -34,7 +34,80 @@
                     <pic:cNvPicPr/>
                   </pic:nvPicPr>
                   <pic:blipFill>
-                    <a:blip r:embed="Rb18b8d2e882341a8">
+                    <a:blip r:embed="Rc8850dab40eb4cd2">
+                      <a:extLst>
+                        <a:ext xmlns:a="http://schemas.openxmlformats.org/drawingml/2006/main" uri="{28A0092B-C50C-407E-A947-70E740481C1C}">
+                          <a14:useLocalDpi val="0"/>
+                        </a:ext>
+                      </a:extLst>
+                    </a:blip>
+                    <a:stretch>
+                      <a:fillRect/>
+                    </a:stretch>
+                  </pic:blipFill>
+                  <pic:spPr>
+                    <a:xfrm>
+                      <a:off x="0" y="0"/>
+                      <a:ext cx="4572000" cy="2571750"/>
+                    </a:xfrm>
+                    <a:prstGeom prst="rect">
+                      <a:avLst/>
+                    </a:prstGeom>
+                  </pic:spPr>
+                </pic:pic>
+              </a:graphicData>
+            </a:graphic>
+          </wp:inline>
+        </w:drawing>
+      </w:r>
+    </w:p>
+    <w:p>
+      <w:pPr>
+        <w:pStyle w:val="Normal"/>
+      </w:pPr>
+      <w:r>
+        <w:rPr>
+          <w:rStyle w:val="EndnoteReference"/>
+        </w:rPr>
+        <w:t xml:space="preserve">Figure </w:t>
+      </w:r>
+      <w:r>
+        <w:rPr>
+          <w:rStyle w:val="EndnoteReference"/>
+        </w:rPr>
+        <w:t>1. Use case diagram of the admin monitoring parking requests</w:t>
+      </w:r>
+    </w:p>
+    <w:p>
+      <w:pPr>
+        <w:pStyle w:val="Normal"/>
+        <w:rPr>
+          <w:rStyle w:val="EndnoteReference"/>
+        </w:rPr>
+      </w:pPr>
+    </w:p>
+    <w:p>
+      <w:pPr>
+        <w:pStyle w:val="Normal"/>
+      </w:pPr>
+      <w:r>
+        <w:drawing>
+          <wp:inline wp14:editId="73D1DAD2" wp14:anchorId="3F76C2A5">
+            <wp:extent cx="4572000" cy="2562225"/>
+            <wp:effectExtent l="0" t="0" r="0" b="0"/>
+            <wp:docPr id="1876827966" name="" title=""/>
+            <wp:cNvGraphicFramePr>
+              <a:graphicFrameLocks noChangeAspect="1"/>
+            </wp:cNvGraphicFramePr>
+            <a:graphic>
+              <a:graphicData uri="http://schemas.openxmlformats.org/drawingml/2006/picture">
+                <pic:pic>
+                  <pic:nvPicPr>
+                    <pic:cNvPr id="0" name=""/>
+                    <pic:cNvPicPr/>
+                  </pic:nvPicPr>
+                  <pic:blipFill>
+                    <a:blip r:embed="Rdddd100b6497479e">
                       <a:extLst>
                         <a:ext xmlns:a="http://schemas.openxmlformats.org/drawingml/2006/main" uri="{28A0092B-C50C-407E-A947-70E740481C1C}">
                           <a14:useLocalDpi val="0"/>
@@ -64,18 +137,17 @@
     <w:p>
       <w:pPr>
         <w:pStyle w:val="Normal"/>
-      </w:pPr>
-      <w:r>
-        <w:rPr>
-          <w:rStyle w:val="EndnoteReference"/>
-        </w:rPr>
-        <w:t xml:space="preserve">Figure </w:t>
-      </w:r>
-      <w:r>
-        <w:rPr>
-          <w:rStyle w:val="EndnoteReference"/>
-        </w:rPr>
-        <w:t>1. Use case diagram of the admin monitoring parking requests</w:t>
+        <w:rPr>
+          <w:rStyle w:val="SubtleReference"/>
+          <w:b w:val="1"/>
+          <w:bCs w:val="1"/>
+        </w:rPr>
+      </w:pPr>
+      <w:r>
+        <w:rPr>
+          <w:rStyle w:val="EndnoteReference"/>
+        </w:rPr>
+        <w:t>Figure 2. Use case diagram of the admin managing parking requests</w:t>
       </w:r>
     </w:p>
     <w:p>
@@ -92,10 +164,10 @@
       </w:pPr>
       <w:r>
         <w:drawing>
-          <wp:inline wp14:editId="2338F311" wp14:anchorId="36CBF540">
-            <wp:extent cx="4572000" cy="2571750"/>
+          <wp:inline wp14:editId="07B20E9D" wp14:anchorId="1D6D30EE">
+            <wp:extent cx="4572000" cy="2552700"/>
             <wp:effectExtent l="0" t="0" r="0" b="0"/>
-            <wp:docPr id="641906191" name="" title=""/>
+            <wp:docPr id="1711201062" name="" title=""/>
             <wp:cNvGraphicFramePr>
               <a:graphicFrameLocks noChangeAspect="1"/>
             </wp:cNvGraphicFramePr>
@@ -107,7 +179,253 @@
                     <pic:cNvPicPr/>
                   </pic:nvPicPr>
                   <pic:blipFill>
-                    <a:blip r:embed="R864a364591044b6c">
+                    <a:blip r:embed="R9c9e5c2083e64eb5">
+                      <a:extLst>
+                        <a:ext xmlns:a="http://schemas.openxmlformats.org/drawingml/2006/main" uri="{28A0092B-C50C-407E-A947-70E740481C1C}">
+                          <a14:useLocalDpi val="0"/>
+                        </a:ext>
+                      </a:extLst>
+                    </a:blip>
+                    <a:stretch>
+                      <a:fillRect/>
+                    </a:stretch>
+                  </pic:blipFill>
+                  <pic:spPr>
+                    <a:xfrm>
+                      <a:off x="0" y="0"/>
+                      <a:ext cx="4572000" cy="2552700"/>
+                    </a:xfrm>
+                    <a:prstGeom prst="rect">
+                      <a:avLst/>
+                    </a:prstGeom>
+                  </pic:spPr>
+                </pic:pic>
+              </a:graphicData>
+            </a:graphic>
+          </wp:inline>
+        </w:drawing>
+      </w:r>
+    </w:p>
+    <w:p>
+      <w:pPr>
+        <w:pStyle w:val="Normal"/>
+        <w:rPr>
+          <w:rStyle w:val="SubtleReference"/>
+          <w:b w:val="1"/>
+          <w:bCs w:val="1"/>
+        </w:rPr>
+      </w:pPr>
+      <w:r>
+        <w:rPr>
+          <w:rStyle w:val="EndnoteReference"/>
+        </w:rPr>
+        <w:t>Figure 3. Use case diagram of a driver user registering with the system</w:t>
+      </w:r>
+    </w:p>
+    <w:p>
+      <w:pPr>
+        <w:pStyle w:val="Normal"/>
+        <w:rPr>
+          <w:rStyle w:val="EndnoteReference"/>
+        </w:rPr>
+      </w:pPr>
+    </w:p>
+    <w:p>
+      <w:pPr>
+        <w:pStyle w:val="Normal"/>
+      </w:pPr>
+      <w:r>
+        <w:drawing>
+          <wp:inline wp14:editId="5A68E15E" wp14:anchorId="1E1B6577">
+            <wp:extent cx="4572000" cy="2552700"/>
+            <wp:effectExtent l="0" t="0" r="0" b="0"/>
+            <wp:docPr id="1715476136" name="" title=""/>
+            <wp:cNvGraphicFramePr>
+              <a:graphicFrameLocks noChangeAspect="1"/>
+            </wp:cNvGraphicFramePr>
+            <a:graphic>
+              <a:graphicData uri="http://schemas.openxmlformats.org/drawingml/2006/picture">
+                <pic:pic>
+                  <pic:nvPicPr>
+                    <pic:cNvPr id="0" name=""/>
+                    <pic:cNvPicPr/>
+                  </pic:nvPicPr>
+                  <pic:blipFill>
+                    <a:blip r:embed="R7638a7b860564d42">
+                      <a:extLst>
+                        <a:ext xmlns:a="http://schemas.openxmlformats.org/drawingml/2006/main" uri="{28A0092B-C50C-407E-A947-70E740481C1C}">
+                          <a14:useLocalDpi val="0"/>
+                        </a:ext>
+                      </a:extLst>
+                    </a:blip>
+                    <a:stretch>
+                      <a:fillRect/>
+                    </a:stretch>
+                  </pic:blipFill>
+                  <pic:spPr>
+                    <a:xfrm>
+                      <a:off x="0" y="0"/>
+                      <a:ext cx="4572000" cy="2552700"/>
+                    </a:xfrm>
+                    <a:prstGeom prst="rect">
+                      <a:avLst/>
+                    </a:prstGeom>
+                  </pic:spPr>
+                </pic:pic>
+              </a:graphicData>
+            </a:graphic>
+          </wp:inline>
+        </w:drawing>
+      </w:r>
+    </w:p>
+    <w:p>
+      <w:pPr>
+        <w:pStyle w:val="Normal"/>
+        <w:rPr>
+          <w:rStyle w:val="SubtleReference"/>
+          <w:b w:val="1"/>
+          <w:bCs w:val="1"/>
+        </w:rPr>
+      </w:pPr>
+      <w:r>
+        <w:rPr>
+          <w:rStyle w:val="EndnoteReference"/>
+        </w:rPr>
+        <w:t xml:space="preserve">Figure </w:t>
+      </w:r>
+      <w:r>
+        <w:rPr>
+          <w:rStyle w:val="EndnoteReference"/>
+        </w:rPr>
+        <w:t>4</w:t>
+      </w:r>
+      <w:r>
+        <w:rPr>
+          <w:rStyle w:val="EndnoteReference"/>
+        </w:rPr>
+        <w:t>. Use case diagram of a driver user requesting parking</w:t>
+      </w:r>
+    </w:p>
+    <w:p>
+      <w:pPr>
+        <w:pStyle w:val="Normal"/>
+        <w:rPr>
+          <w:rStyle w:val="EndnoteReference"/>
+        </w:rPr>
+      </w:pPr>
+    </w:p>
+    <w:p>
+      <w:pPr>
+        <w:pStyle w:val="Normal"/>
+      </w:pPr>
+      <w:r>
+        <w:drawing>
+          <wp:inline wp14:editId="3BFBF0AB" wp14:anchorId="378C555A">
+            <wp:extent cx="4572000" cy="2562225"/>
+            <wp:effectExtent l="0" t="0" r="0" b="0"/>
+            <wp:docPr id="1530403095" name="" title=""/>
+            <wp:cNvGraphicFramePr>
+              <a:graphicFrameLocks noChangeAspect="1"/>
+            </wp:cNvGraphicFramePr>
+            <a:graphic>
+              <a:graphicData uri="http://schemas.openxmlformats.org/drawingml/2006/picture">
+                <pic:pic>
+                  <pic:nvPicPr>
+                    <pic:cNvPr id="0" name=""/>
+                    <pic:cNvPicPr/>
+                  </pic:nvPicPr>
+                  <pic:blipFill>
+                    <a:blip r:embed="R45bfc6f72ea94ec8">
+                      <a:extLst>
+                        <a:ext xmlns:a="http://schemas.openxmlformats.org/drawingml/2006/main" uri="{28A0092B-C50C-407E-A947-70E740481C1C}">
+                          <a14:useLocalDpi val="0"/>
+                        </a:ext>
+                      </a:extLst>
+                    </a:blip>
+                    <a:stretch>
+                      <a:fillRect/>
+                    </a:stretch>
+                  </pic:blipFill>
+                  <pic:spPr>
+                    <a:xfrm>
+                      <a:off x="0" y="0"/>
+                      <a:ext cx="4572000" cy="2562225"/>
+                    </a:xfrm>
+                    <a:prstGeom prst="rect">
+                      <a:avLst/>
+                    </a:prstGeom>
+                  </pic:spPr>
+                </pic:pic>
+              </a:graphicData>
+            </a:graphic>
+          </wp:inline>
+        </w:drawing>
+      </w:r>
+    </w:p>
+    <w:p>
+      <w:pPr>
+        <w:pStyle w:val="Normal"/>
+        <w:rPr>
+          <w:rStyle w:val="SubtleReference"/>
+          <w:b w:val="1"/>
+          <w:bCs w:val="1"/>
+        </w:rPr>
+      </w:pPr>
+      <w:r>
+        <w:rPr>
+          <w:rStyle w:val="EndnoteReference"/>
+        </w:rPr>
+        <w:t xml:space="preserve">Figure </w:t>
+      </w:r>
+      <w:r>
+        <w:rPr>
+          <w:rStyle w:val="EndnoteReference"/>
+        </w:rPr>
+        <w:t>5</w:t>
+      </w:r>
+      <w:r>
+        <w:rPr>
+          <w:rStyle w:val="EndnoteReference"/>
+        </w:rPr>
+        <w:t>. Use case diagram of the admin m</w:t>
+      </w:r>
+      <w:r>
+        <w:rPr>
+          <w:rStyle w:val="EndnoteReference"/>
+        </w:rPr>
+        <w:t>anaging parking</w:t>
+      </w:r>
+    </w:p>
+    <w:p>
+      <w:pPr>
+        <w:pStyle w:val="Normal"/>
+        <w:rPr>
+          <w:rStyle w:val="EndnoteReference"/>
+        </w:rPr>
+      </w:pPr>
+    </w:p>
+    <w:p>
+      <w:pPr>
+        <w:pStyle w:val="Normal"/>
+      </w:pPr>
+      <w:r>
+        <w:drawing>
+          <wp:inline wp14:editId="14D4069F" wp14:anchorId="4FF1B176">
+            <wp:extent cx="4572000" cy="2571750"/>
+            <wp:effectExtent l="0" t="0" r="0" b="0"/>
+            <wp:docPr id="1690601612" name="" title=""/>
+            <wp:cNvGraphicFramePr>
+              <a:graphicFrameLocks noChangeAspect="1"/>
+            </wp:cNvGraphicFramePr>
+            <a:graphic>
+              <a:graphicData uri="http://schemas.openxmlformats.org/drawingml/2006/picture">
+                <pic:pic>
+                  <pic:nvPicPr>
+                    <pic:cNvPr id="0" name=""/>
+                    <pic:cNvPicPr/>
+                  </pic:nvPicPr>
+                  <pic:blipFill>
+                    <a:blip r:embed="Re62f52c4c7ac403a">
                       <a:extLst>
                         <a:ext xmlns:a="http://schemas.openxmlformats.org/drawingml/2006/main" uri="{28A0092B-C50C-407E-A947-70E740481C1C}">
                           <a14:useLocalDpi val="0"/>
@@ -147,15 +465,12 @@
         <w:rPr>
           <w:rStyle w:val="EndnoteReference"/>
         </w:rPr>
-        <w:t>Figure 2. Use case diagram of the admin managing parking requests</w:t>
-      </w:r>
-    </w:p>
-    <w:p>
-      <w:pPr>
-        <w:pStyle w:val="Normal"/>
-        <w:rPr>
-          <w:rStyle w:val="EndnoteReference"/>
-        </w:rPr>
+        <w:t>Figure 6. Use case diagram of the admin managing driver accounts</w:t>
+      </w:r>
+    </w:p>
+    <w:p>
+      <w:pPr>
+        <w:pStyle w:val="Normal"/>
       </w:pPr>
     </w:p>
     <w:p>
@@ -164,10 +479,10 @@
       </w:pPr>
       <w:r>
         <w:drawing>
-          <wp:inline wp14:editId="75C54AF1" wp14:anchorId="41BAFF7F">
+          <wp:inline wp14:editId="4CCAC363" wp14:anchorId="77519042">
             <wp:extent cx="4572000" cy="2562225"/>
             <wp:effectExtent l="0" t="0" r="0" b="0"/>
-            <wp:docPr id="149026618" name="" title=""/>
+            <wp:docPr id="1762334694" name="" title=""/>
             <wp:cNvGraphicFramePr>
               <a:graphicFrameLocks noChangeAspect="1"/>
             </wp:cNvGraphicFramePr>
@@ -179,7 +494,7 @@
                     <pic:cNvPicPr/>
                   </pic:nvPicPr>
                   <pic:blipFill>
-                    <a:blip r:embed="Rd7f456f4827c4309">
+                    <a:blip r:embed="R3885f024cee844f9">
                       <a:extLst>
                         <a:ext xmlns:a="http://schemas.openxmlformats.org/drawingml/2006/main" uri="{28A0092B-C50C-407E-A947-70E740481C1C}">
                           <a14:useLocalDpi val="0"/>
@@ -219,15 +534,12 @@
         <w:rPr>
           <w:rStyle w:val="EndnoteReference"/>
         </w:rPr>
-        <w:t>Figure 3. Use case diagram of a driver user registering with the system</w:t>
-      </w:r>
-    </w:p>
-    <w:p>
-      <w:pPr>
-        <w:pStyle w:val="Normal"/>
-        <w:rPr>
-          <w:rStyle w:val="EndnoteReference"/>
-        </w:rPr>
+        <w:t>Figure 7. Use case diagram of the admin's view of the communication system</w:t>
+      </w:r>
+    </w:p>
+    <w:p>
+      <w:pPr>
+        <w:pStyle w:val="Normal"/>
       </w:pPr>
     </w:p>
     <w:p>
@@ -236,10 +548,10 @@
       </w:pPr>
       <w:r>
         <w:drawing>
-          <wp:inline wp14:editId="25B0DE15" wp14:anchorId="1E24EF8B">
+          <wp:inline wp14:editId="73A238B1" wp14:anchorId="6CE21B11">
             <wp:extent cx="4572000" cy="2552700"/>
             <wp:effectExtent l="0" t="0" r="0" b="0"/>
-            <wp:docPr id="863588094" name="" title=""/>
+            <wp:docPr id="489699457" name="" title=""/>
             <wp:cNvGraphicFramePr>
               <a:graphicFrameLocks noChangeAspect="1"/>
             </wp:cNvGraphicFramePr>
@@ -251,7 +563,7 @@
                     <pic:cNvPicPr/>
                   </pic:nvPicPr>
                   <pic:blipFill>
-                    <a:blip r:embed="Rf7e523e0185e4e55">
+                    <a:blip r:embed="R215953939fcc4f39">
                       <a:extLst>
                         <a:ext xmlns:a="http://schemas.openxmlformats.org/drawingml/2006/main" uri="{28A0092B-C50C-407E-A947-70E740481C1C}">
                           <a14:useLocalDpi val="0"/>
@@ -291,19 +603,7 @@
         <w:rPr>
           <w:rStyle w:val="EndnoteReference"/>
         </w:rPr>
-        <w:t xml:space="preserve">Figure </w:t>
-      </w:r>
-      <w:r>
-        <w:rPr>
-          <w:rStyle w:val="EndnoteReference"/>
-        </w:rPr>
-        <w:t>4</w:t>
-      </w:r>
-      <w:r>
-        <w:rPr>
-          <w:rStyle w:val="EndnoteReference"/>
-        </w:rPr>
-        <w:t>. Use case diagram of a driver user requesting parking</w:t>
+        <w:t>Figure 8. Use case diagram of the driver's view of the communication system</w:t>
       </w:r>
     </w:p>
     <w:p>
@@ -320,10 +620,10 @@
       </w:pPr>
       <w:r>
         <w:drawing>
-          <wp:inline wp14:editId="00907DB1" wp14:anchorId="66F1E905">
-            <wp:extent cx="4572000" cy="2562225"/>
+          <wp:inline wp14:editId="61F17882" wp14:anchorId="45421D49">
+            <wp:extent cx="4572000" cy="2543175"/>
             <wp:effectExtent l="0" t="0" r="0" b="0"/>
-            <wp:docPr id="379539053" name="" title=""/>
+            <wp:docPr id="832105819" name="" title=""/>
             <wp:cNvGraphicFramePr>
               <a:graphicFrameLocks noChangeAspect="1"/>
             </wp:cNvGraphicFramePr>
@@ -335,7 +635,76 @@
                     <pic:cNvPicPr/>
                   </pic:nvPicPr>
                   <pic:blipFill>
-                    <a:blip r:embed="R2e8bd5f93b55486b">
+                    <a:blip r:embed="R925567ada47447a1">
+                      <a:extLst>
+                        <a:ext xmlns:a="http://schemas.openxmlformats.org/drawingml/2006/main" uri="{28A0092B-C50C-407E-A947-70E740481C1C}">
+                          <a14:useLocalDpi val="0"/>
+                        </a:ext>
+                      </a:extLst>
+                    </a:blip>
+                    <a:stretch>
+                      <a:fillRect/>
+                    </a:stretch>
+                  </pic:blipFill>
+                  <pic:spPr>
+                    <a:xfrm>
+                      <a:off x="0" y="0"/>
+                      <a:ext cx="4572000" cy="2543175"/>
+                    </a:xfrm>
+                    <a:prstGeom prst="rect">
+                      <a:avLst/>
+                    </a:prstGeom>
+                  </pic:spPr>
+                </pic:pic>
+              </a:graphicData>
+            </a:graphic>
+          </wp:inline>
+        </w:drawing>
+      </w:r>
+    </w:p>
+    <w:p>
+      <w:pPr>
+        <w:pStyle w:val="Normal"/>
+        <w:rPr>
+          <w:rStyle w:val="SubtleReference"/>
+          <w:b w:val="1"/>
+          <w:bCs w:val="1"/>
+        </w:rPr>
+      </w:pPr>
+      <w:r>
+        <w:rPr>
+          <w:rStyle w:val="EndnoteReference"/>
+        </w:rPr>
+        <w:t>Figure 9. Use case diagram of the arrival and departure notification system</w:t>
+      </w:r>
+    </w:p>
+    <w:p>
+      <w:pPr>
+        <w:pStyle w:val="Normal"/>
+      </w:pPr>
+    </w:p>
+    <w:p>
+      <w:pPr>
+        <w:pStyle w:val="Normal"/>
+      </w:pPr>
+      <w:r>
+        <w:drawing>
+          <wp:inline wp14:editId="39F10BB9" wp14:anchorId="2D035E15">
+            <wp:extent cx="4572000" cy="2562225"/>
+            <wp:effectExtent l="0" t="0" r="0" b="0"/>
+            <wp:docPr id="454051302" name="" title=""/>
+            <wp:cNvGraphicFramePr>
+              <a:graphicFrameLocks noChangeAspect="1"/>
+            </wp:cNvGraphicFramePr>
+            <a:graphic>
+              <a:graphicData uri="http://schemas.openxmlformats.org/drawingml/2006/picture">
+                <pic:pic>
+                  <pic:nvPicPr>
+                    <pic:cNvPr id="0" name=""/>
+                    <pic:cNvPicPr/>
+                  </pic:nvPicPr>
+                  <pic:blipFill>
+                    <a:blip r:embed="R9c64cd0ee49748b3">
                       <a:extLst>
                         <a:ext xmlns:a="http://schemas.openxmlformats.org/drawingml/2006/main" uri="{28A0092B-C50C-407E-A947-70E740481C1C}">
                           <a14:useLocalDpi val="0"/>
@@ -375,25 +744,86 @@
         <w:rPr>
           <w:rStyle w:val="EndnoteReference"/>
         </w:rPr>
-        <w:t xml:space="preserve">Figure </w:t>
-      </w:r>
-      <w:r>
-        <w:rPr>
-          <w:rStyle w:val="EndnoteReference"/>
-        </w:rPr>
-        <w:t>5</w:t>
-      </w:r>
-      <w:r>
-        <w:rPr>
-          <w:rStyle w:val="EndnoteReference"/>
-        </w:rPr>
-        <w:t>. Use case diagram of the admin m</w:t>
-      </w:r>
-      <w:r>
-        <w:rPr>
-          <w:rStyle w:val="EndnoteReference"/>
-        </w:rPr>
-        <w:t>anaging parking</w:t>
+        <w:t>Figure 10. Use case diagram of the login system</w:t>
+      </w:r>
+    </w:p>
+    <w:p>
+      <w:pPr>
+        <w:pStyle w:val="Normal"/>
+      </w:pPr>
+    </w:p>
+    <w:p>
+      <w:pPr>
+        <w:pStyle w:val="Normal"/>
+      </w:pPr>
+      <w:r>
+        <w:drawing>
+          <wp:inline wp14:editId="4CC3897A" wp14:anchorId="72CD756F">
+            <wp:extent cx="4572000" cy="2571750"/>
+            <wp:effectExtent l="0" t="0" r="0" b="0"/>
+            <wp:docPr id="1673948409" name="" title=""/>
+            <wp:cNvGraphicFramePr>
+              <a:graphicFrameLocks noChangeAspect="1"/>
+            </wp:cNvGraphicFramePr>
+            <a:graphic>
+              <a:graphicData uri="http://schemas.openxmlformats.org/drawingml/2006/picture">
+                <pic:pic>
+                  <pic:nvPicPr>
+                    <pic:cNvPr id="0" name=""/>
+                    <pic:cNvPicPr/>
+                  </pic:nvPicPr>
+                  <pic:blipFill>
+                    <a:blip r:embed="R863b6fed0ba1406c">
+                      <a:extLst>
+                        <a:ext xmlns:a="http://schemas.openxmlformats.org/drawingml/2006/main" uri="{28A0092B-C50C-407E-A947-70E740481C1C}">
+                          <a14:useLocalDpi val="0"/>
+                        </a:ext>
+                      </a:extLst>
+                    </a:blip>
+                    <a:stretch>
+                      <a:fillRect/>
+                    </a:stretch>
+                  </pic:blipFill>
+                  <pic:spPr>
+                    <a:xfrm>
+                      <a:off x="0" y="0"/>
+                      <a:ext cx="4572000" cy="2571750"/>
+                    </a:xfrm>
+                    <a:prstGeom prst="rect">
+                      <a:avLst/>
+                    </a:prstGeom>
+                  </pic:spPr>
+                </pic:pic>
+              </a:graphicData>
+            </a:graphic>
+          </wp:inline>
+        </w:drawing>
+      </w:r>
+    </w:p>
+    <w:p>
+      <w:pPr>
+        <w:pStyle w:val="Normal"/>
+        <w:rPr>
+          <w:rStyle w:val="EndnoteReference"/>
+        </w:rPr>
+      </w:pPr>
+      <w:r>
+        <w:rPr>
+          <w:rStyle w:val="EndnoteReference"/>
+        </w:rPr>
+        <w:t xml:space="preserve">Figure 11. Use case diagram of the system getting a parking space closest </w:t>
+      </w:r>
+      <w:r>
+        <w:rPr>
+          <w:rStyle w:val="EndnoteReference"/>
+        </w:rPr>
+        <w:t xml:space="preserve">to </w:t>
+      </w:r>
+      <w:r>
+        <w:rPr>
+          <w:rStyle w:val="EndnoteReference"/>
+        </w:rPr>
+        <w:t>the driver’s destination</w:t>
       </w:r>
     </w:p>
     <w:sectPr>

</xml_diff>

<commit_message>
Third draft with updated usecases 4 and 9
</commit_message>
<xml_diff>
--- a/docs/Task2.1.docx
+++ b/docs/Task2.1.docx
@@ -236,10 +236,10 @@
       </w:pPr>
       <w:r>
         <w:drawing>
-          <wp:inline wp14:editId="5A68E15E" wp14:anchorId="1E1B6577">
-            <wp:extent cx="4572000" cy="2552700"/>
+          <wp:inline wp14:editId="21999BF1" wp14:anchorId="4710FC93">
+            <wp:extent cx="4577256" cy="2552700"/>
             <wp:effectExtent l="0" t="0" r="0" b="0"/>
-            <wp:docPr id="1715476136" name="" title=""/>
+            <wp:docPr id="814528035" name="" title=""/>
             <wp:cNvGraphicFramePr>
               <a:graphicFrameLocks noChangeAspect="1"/>
             </wp:cNvGraphicFramePr>
@@ -251,7 +251,7 @@
                     <pic:cNvPicPr/>
                   </pic:nvPicPr>
                   <pic:blipFill>
-                    <a:blip r:embed="R7638a7b860564d42">
+                    <a:blip r:embed="R7f9be16238e24227">
                       <a:extLst>
                         <a:ext xmlns:a="http://schemas.openxmlformats.org/drawingml/2006/main" uri="{28A0092B-C50C-407E-A947-70E740481C1C}">
                           <a14:useLocalDpi val="0"/>
@@ -265,7 +265,7 @@
                   <pic:spPr>
                     <a:xfrm>
                       <a:off x="0" y="0"/>
-                      <a:ext cx="4572000" cy="2552700"/>
+                      <a:ext cx="4577256" cy="2552700"/>
                     </a:xfrm>
                     <a:prstGeom prst="rect">
                       <a:avLst/>
@@ -620,10 +620,10 @@
       </w:pPr>
       <w:r>
         <w:drawing>
-          <wp:inline wp14:editId="61F17882" wp14:anchorId="45421D49">
-            <wp:extent cx="4572000" cy="2543175"/>
+          <wp:inline wp14:editId="7B77828C" wp14:anchorId="352BEFF4">
+            <wp:extent cx="4568081" cy="2562225"/>
             <wp:effectExtent l="0" t="0" r="0" b="0"/>
-            <wp:docPr id="832105819" name="" title=""/>
+            <wp:docPr id="1708511966" name="" title=""/>
             <wp:cNvGraphicFramePr>
               <a:graphicFrameLocks noChangeAspect="1"/>
             </wp:cNvGraphicFramePr>
@@ -635,7 +635,7 @@
                     <pic:cNvPicPr/>
                   </pic:nvPicPr>
                   <pic:blipFill>
-                    <a:blip r:embed="R925567ada47447a1">
+                    <a:blip r:embed="Re5d901b7ac8e4575">
                       <a:extLst>
                         <a:ext xmlns:a="http://schemas.openxmlformats.org/drawingml/2006/main" uri="{28A0092B-C50C-407E-A947-70E740481C1C}">
                           <a14:useLocalDpi val="0"/>
@@ -649,7 +649,7 @@
                   <pic:spPr>
                     <a:xfrm>
                       <a:off x="0" y="0"/>
-                      <a:ext cx="4572000" cy="2543175"/>
+                      <a:ext cx="4568081" cy="2562225"/>
                     </a:xfrm>
                     <a:prstGeom prst="rect">
                       <a:avLst/>

</xml_diff>

<commit_message>
Fourth draft with updated usecases 2 and 4
</commit_message>
<xml_diff>
--- a/docs/Task2.1.docx
+++ b/docs/Task2.1.docx
@@ -92,10 +92,10 @@
       </w:pPr>
       <w:r>
         <w:drawing>
-          <wp:inline wp14:editId="73D1DAD2" wp14:anchorId="3F76C2A5">
-            <wp:extent cx="4572000" cy="2562225"/>
+          <wp:inline wp14:editId="2C880E60" wp14:anchorId="2C8EE0DC">
+            <wp:extent cx="4605866" cy="2590800"/>
             <wp:effectExtent l="0" t="0" r="0" b="0"/>
-            <wp:docPr id="1876827966" name="" title=""/>
+            <wp:docPr id="1472990525" name="" title=""/>
             <wp:cNvGraphicFramePr>
               <a:graphicFrameLocks noChangeAspect="1"/>
             </wp:cNvGraphicFramePr>
@@ -107,7 +107,7 @@
                     <pic:cNvPicPr/>
                   </pic:nvPicPr>
                   <pic:blipFill>
-                    <a:blip r:embed="Rdddd100b6497479e">
+                    <a:blip r:embed="Re06cdcfdf8214ae7">
                       <a:extLst>
                         <a:ext xmlns:a="http://schemas.openxmlformats.org/drawingml/2006/main" uri="{28A0092B-C50C-407E-A947-70E740481C1C}">
                           <a14:useLocalDpi val="0"/>
@@ -121,7 +121,7 @@
                   <pic:spPr>
                     <a:xfrm>
                       <a:off x="0" y="0"/>
-                      <a:ext cx="4572000" cy="2562225"/>
+                      <a:ext cx="4605866" cy="2590800"/>
                     </a:xfrm>
                     <a:prstGeom prst="rect">
                       <a:avLst/>
@@ -236,10 +236,10 @@
       </w:pPr>
       <w:r>
         <w:drawing>
-          <wp:inline wp14:editId="21999BF1" wp14:anchorId="4710FC93">
-            <wp:extent cx="4577256" cy="2552700"/>
+          <wp:inline wp14:editId="57889C85" wp14:anchorId="42F57674">
+            <wp:extent cx="4622800" cy="2600325"/>
             <wp:effectExtent l="0" t="0" r="0" b="0"/>
-            <wp:docPr id="814528035" name="" title=""/>
+            <wp:docPr id="711424324" name="" title=""/>
             <wp:cNvGraphicFramePr>
               <a:graphicFrameLocks noChangeAspect="1"/>
             </wp:cNvGraphicFramePr>
@@ -251,7 +251,7 @@
                     <pic:cNvPicPr/>
                   </pic:nvPicPr>
                   <pic:blipFill>
-                    <a:blip r:embed="R7f9be16238e24227">
+                    <a:blip r:embed="R602d105c27194e7a">
                       <a:extLst>
                         <a:ext xmlns:a="http://schemas.openxmlformats.org/drawingml/2006/main" uri="{28A0092B-C50C-407E-A947-70E740481C1C}">
                           <a14:useLocalDpi val="0"/>
@@ -265,7 +265,7 @@
                   <pic:spPr>
                     <a:xfrm>
                       <a:off x="0" y="0"/>
-                      <a:ext cx="4577256" cy="2552700"/>
+                      <a:ext cx="4622800" cy="2600325"/>
                     </a:xfrm>
                     <a:prstGeom prst="rect">
                       <a:avLst/>

</xml_diff>